<commit_message>
commit final changes for record keeping
</commit_message>
<xml_diff>
--- a/Assignment 2/CS2106Assg2AnsBk.docx
+++ b/Assignment 2/CS2106Assg2AnsBk.docx
@@ -70,8 +70,13 @@
               <w:t xml:space="preserve"> </w:t>
             </w:r>
             <w:r>
-              <w:t>Wang Riwu</w:t>
+              <w:t xml:space="preserve">Wang </w:t>
             </w:r>
+            <w:proofErr w:type="spellStart"/>
+            <w:r>
+              <w:t>Riwu</w:t>
+            </w:r>
+            <w:proofErr w:type="spellEnd"/>
           </w:p>
         </w:tc>
         <w:tc>
@@ -114,9 +119,6 @@
             <w:r>
               <w:t xml:space="preserve"> </w:t>
             </w:r>
-            <w:r>
-              <w:t>Jeremy Heng Wen Ming</w:t>
-            </w:r>
           </w:p>
         </w:tc>
         <w:tc>
@@ -133,9 +135,6 @@
             <w:r>
               <w:t xml:space="preserve"> </w:t>
             </w:r>
-            <w:r>
-              <w:t>A0146789H</w:t>
-            </w:r>
           </w:p>
           <w:p>
             <w:pPr>
@@ -196,7 +195,15 @@
         <w:t xml:space="preserve">Parent sent message: </w:t>
       </w:r>
       <w:r>
-        <w:t>Hello child! and 128</w:t>
+        <w:t xml:space="preserve">Hello child! </w:t>
+      </w:r>
+      <w:proofErr w:type="gramStart"/>
+      <w:r>
+        <w:t>and</w:t>
+      </w:r>
+      <w:proofErr w:type="gramEnd"/>
+      <w:r>
+        <w:t xml:space="preserve"> 128</w:t>
       </w:r>
     </w:p>
     <w:p>
@@ -225,8 +232,21 @@
       <w:r>
         <w:t xml:space="preserve">using pipes </w:t>
       </w:r>
-      <w:r>
-        <w:t>for the child to print it to stdout.</w:t>
+      <w:proofErr w:type="gramStart"/>
+      <w:r>
+        <w:t>for</w:t>
+      </w:r>
+      <w:proofErr w:type="gramEnd"/>
+      <w:r>
+        <w:t xml:space="preserve"> the child to print it to </w:t>
+      </w:r>
+      <w:proofErr w:type="spellStart"/>
+      <w:r>
+        <w:t>stdout</w:t>
+      </w:r>
+      <w:proofErr w:type="spellEnd"/>
+      <w:r>
+        <w:t>.</w:t>
       </w:r>
     </w:p>
     <w:p>
@@ -265,7 +285,26 @@
         <w:jc w:val="both"/>
       </w:pPr>
       <w:r>
-        <w:t>The sizeof function returns the size of a variable or datatype.</w:t>
+        <w:t xml:space="preserve">The </w:t>
+      </w:r>
+      <w:proofErr w:type="spellStart"/>
+      <w:r>
+        <w:t>sizeof</w:t>
+      </w:r>
+      <w:proofErr w:type="spellEnd"/>
+      <w:r>
+        <w:t xml:space="preserve"> function returns the size of a variable or </w:t>
+      </w:r>
+      <w:proofErr w:type="spellStart"/>
+      <w:r>
+        <w:t>datatype</w:t>
+      </w:r>
+      <w:proofErr w:type="spellEnd"/>
+      <w:r>
+        <w:t xml:space="preserve"> in bytes</w:t>
+      </w:r>
+      <w:r>
+        <w:t>.</w:t>
       </w:r>
     </w:p>
     <w:p/>
@@ -305,20 +344,1157 @@
         <w:t>My completed code is attached below:</w:t>
       </w:r>
       <w:r>
-        <w:t xml:space="preserve"> //add </w:t>
-      </w:r>
-      <w:r>
-        <w:t>after code</w:t>
-      </w:r>
-      <w:r>
-        <w:t xml:space="preserve"> finalised </w:t>
-      </w:r>
-    </w:p>
-    <w:p>
-      <w:pPr>
-        <w:spacing w:after="0"/>
-        <w:jc w:val="both"/>
-      </w:pPr>
+        <w:t xml:space="preserve"> </w:t>
+      </w:r>
+    </w:p>
+    <w:p>
+      <w:pPr>
+        <w:spacing w:after="0"/>
+        <w:jc w:val="both"/>
+      </w:pPr>
+      <w:r>
+        <w:t>#include &lt;</w:t>
+      </w:r>
+      <w:proofErr w:type="spellStart"/>
+      <w:r>
+        <w:t>stdio.h</w:t>
+      </w:r>
+      <w:proofErr w:type="spellEnd"/>
+      <w:r>
+        <w:t>&gt;</w:t>
+      </w:r>
+    </w:p>
+    <w:p>
+      <w:pPr>
+        <w:spacing w:after="0"/>
+        <w:jc w:val="both"/>
+      </w:pPr>
+      <w:r>
+        <w:t>#include &lt;</w:t>
+      </w:r>
+      <w:proofErr w:type="spellStart"/>
+      <w:r>
+        <w:t>math.h</w:t>
+      </w:r>
+      <w:proofErr w:type="spellEnd"/>
+      <w:r>
+        <w:t>&gt;</w:t>
+      </w:r>
+    </w:p>
+    <w:p>
+      <w:pPr>
+        <w:spacing w:after="0"/>
+        <w:jc w:val="both"/>
+      </w:pPr>
+      <w:r>
+        <w:t>#include &lt;</w:t>
+      </w:r>
+      <w:proofErr w:type="spellStart"/>
+      <w:r>
+        <w:t>time.h</w:t>
+      </w:r>
+      <w:proofErr w:type="spellEnd"/>
+      <w:r>
+        <w:t>&gt;</w:t>
+      </w:r>
+    </w:p>
+    <w:p>
+      <w:pPr>
+        <w:spacing w:after="0"/>
+        <w:jc w:val="both"/>
+      </w:pPr>
+      <w:r>
+        <w:t>#include &lt;</w:t>
+      </w:r>
+      <w:proofErr w:type="spellStart"/>
+      <w:r>
+        <w:t>stdlib.h</w:t>
+      </w:r>
+      <w:proofErr w:type="spellEnd"/>
+      <w:r>
+        <w:t>&gt;</w:t>
+      </w:r>
+    </w:p>
+    <w:p>
+      <w:pPr>
+        <w:spacing w:after="0"/>
+        <w:jc w:val="both"/>
+      </w:pPr>
+    </w:p>
+    <w:p>
+      <w:pPr>
+        <w:spacing w:after="0"/>
+        <w:jc w:val="both"/>
+      </w:pPr>
+      <w:r>
+        <w:t>#define NUMELTS 16384</w:t>
+      </w:r>
+    </w:p>
+    <w:p>
+      <w:pPr>
+        <w:spacing w:after="0"/>
+        <w:jc w:val="both"/>
+      </w:pPr>
+    </w:p>
+    <w:p>
+      <w:pPr>
+        <w:spacing w:after="0"/>
+        <w:jc w:val="both"/>
+      </w:pPr>
+      <w:r>
+        <w:t>// IMPORTANT: Compile using "</w:t>
+      </w:r>
+      <w:proofErr w:type="spellStart"/>
+      <w:r>
+        <w:t>gcc</w:t>
+      </w:r>
+      <w:proofErr w:type="spellEnd"/>
+      <w:r>
+        <w:t xml:space="preserve"> assg2p2.c -lm -o assg2p2".</w:t>
+      </w:r>
+    </w:p>
+    <w:p>
+      <w:pPr>
+        <w:spacing w:after="0"/>
+        <w:jc w:val="both"/>
+      </w:pPr>
+      <w:r>
+        <w:t xml:space="preserve">// </w:t>
+      </w:r>
+      <w:proofErr w:type="gramStart"/>
+      <w:r>
+        <w:t>The</w:t>
+      </w:r>
+      <w:proofErr w:type="gramEnd"/>
+      <w:r>
+        <w:t xml:space="preserve"> "-lm" is important as it brings in the Math library.</w:t>
+      </w:r>
+    </w:p>
+    <w:p>
+      <w:pPr>
+        <w:spacing w:after="0"/>
+        <w:jc w:val="both"/>
+      </w:pPr>
+    </w:p>
+    <w:p>
+      <w:pPr>
+        <w:spacing w:after="0"/>
+        <w:jc w:val="both"/>
+      </w:pPr>
+      <w:r>
+        <w:t xml:space="preserve">// Implements the naive </w:t>
+      </w:r>
+      <w:proofErr w:type="spellStart"/>
+      <w:r>
+        <w:t>primality</w:t>
+      </w:r>
+      <w:proofErr w:type="spellEnd"/>
+      <w:r>
+        <w:t xml:space="preserve"> test.</w:t>
+      </w:r>
+    </w:p>
+    <w:p>
+      <w:pPr>
+        <w:spacing w:after="0"/>
+        <w:jc w:val="both"/>
+      </w:pPr>
+      <w:r>
+        <w:t>// Returns TRUE if n is a prime number</w:t>
+      </w:r>
+    </w:p>
+    <w:p>
+      <w:pPr>
+        <w:spacing w:after="0"/>
+        <w:jc w:val="both"/>
+      </w:pPr>
+      <w:proofErr w:type="spellStart"/>
+      <w:proofErr w:type="gramStart"/>
+      <w:r>
+        <w:t>int</w:t>
+      </w:r>
+      <w:proofErr w:type="spellEnd"/>
+      <w:proofErr w:type="gramEnd"/>
+      <w:r>
+        <w:t xml:space="preserve"> prime(</w:t>
+      </w:r>
+      <w:proofErr w:type="spellStart"/>
+      <w:r>
+        <w:t>int</w:t>
+      </w:r>
+      <w:proofErr w:type="spellEnd"/>
+      <w:r>
+        <w:t xml:space="preserve"> n)</w:t>
+      </w:r>
+    </w:p>
+    <w:p>
+      <w:pPr>
+        <w:spacing w:after="0"/>
+        <w:jc w:val="both"/>
+      </w:pPr>
+      <w:r>
+        <w:t>{</w:t>
+      </w:r>
+    </w:p>
+    <w:p>
+      <w:pPr>
+        <w:spacing w:after="0"/>
+        <w:jc w:val="both"/>
+      </w:pPr>
+      <w:r>
+        <w:t xml:space="preserve">    </w:t>
+      </w:r>
+      <w:proofErr w:type="spellStart"/>
+      <w:proofErr w:type="gramStart"/>
+      <w:r>
+        <w:t>int</w:t>
+      </w:r>
+      <w:proofErr w:type="spellEnd"/>
+      <w:proofErr w:type="gramEnd"/>
+      <w:r>
+        <w:t xml:space="preserve"> ret=1, </w:t>
+      </w:r>
+      <w:proofErr w:type="spellStart"/>
+      <w:r>
+        <w:t>i</w:t>
+      </w:r>
+      <w:proofErr w:type="spellEnd"/>
+      <w:r>
+        <w:t>;</w:t>
+      </w:r>
+    </w:p>
+    <w:p>
+      <w:pPr>
+        <w:spacing w:after="0"/>
+        <w:jc w:val="both"/>
+      </w:pPr>
+      <w:r>
+        <w:t xml:space="preserve">    </w:t>
+      </w:r>
+      <w:proofErr w:type="gramStart"/>
+      <w:r>
+        <w:t>for(</w:t>
+      </w:r>
+      <w:proofErr w:type="spellStart"/>
+      <w:proofErr w:type="gramEnd"/>
+      <w:r>
+        <w:t>i</w:t>
+      </w:r>
+      <w:proofErr w:type="spellEnd"/>
+      <w:r>
+        <w:t xml:space="preserve">=2; </w:t>
+      </w:r>
+      <w:proofErr w:type="spellStart"/>
+      <w:r>
+        <w:t>i</w:t>
+      </w:r>
+      <w:proofErr w:type="spellEnd"/>
+      <w:r>
+        <w:t>&lt;=(</w:t>
+      </w:r>
+      <w:proofErr w:type="spellStart"/>
+      <w:r>
+        <w:t>int</w:t>
+      </w:r>
+      <w:proofErr w:type="spellEnd"/>
+      <w:r>
+        <w:t xml:space="preserve">) </w:t>
+      </w:r>
+      <w:proofErr w:type="spellStart"/>
+      <w:r>
+        <w:t>sqrt</w:t>
+      </w:r>
+      <w:proofErr w:type="spellEnd"/>
+      <w:r>
+        <w:t xml:space="preserve">(n) &amp;&amp; ret; </w:t>
+      </w:r>
+      <w:proofErr w:type="spellStart"/>
+      <w:r>
+        <w:t>i</w:t>
+      </w:r>
+      <w:proofErr w:type="spellEnd"/>
+      <w:r>
+        <w:t>++)</w:t>
+      </w:r>
+    </w:p>
+    <w:p>
+      <w:pPr>
+        <w:spacing w:after="0"/>
+        <w:jc w:val="both"/>
+      </w:pPr>
+      <w:r>
+        <w:t xml:space="preserve">        </w:t>
+      </w:r>
+      <w:proofErr w:type="gramStart"/>
+      <w:r>
+        <w:t>ret=</w:t>
+      </w:r>
+      <w:proofErr w:type="gramEnd"/>
+      <w:r>
+        <w:t xml:space="preserve">n % </w:t>
+      </w:r>
+      <w:proofErr w:type="spellStart"/>
+      <w:r>
+        <w:t>i</w:t>
+      </w:r>
+      <w:proofErr w:type="spellEnd"/>
+      <w:r>
+        <w:t>;</w:t>
+      </w:r>
+    </w:p>
+    <w:p>
+      <w:pPr>
+        <w:spacing w:after="0"/>
+        <w:jc w:val="both"/>
+      </w:pPr>
+      <w:r>
+        <w:t xml:space="preserve">    </w:t>
+      </w:r>
+      <w:proofErr w:type="gramStart"/>
+      <w:r>
+        <w:t>return</w:t>
+      </w:r>
+      <w:proofErr w:type="gramEnd"/>
+      <w:r>
+        <w:t xml:space="preserve"> ret;</w:t>
+      </w:r>
+    </w:p>
+    <w:p>
+      <w:pPr>
+        <w:spacing w:after="0"/>
+        <w:jc w:val="both"/>
+      </w:pPr>
+      <w:r>
+        <w:t>}</w:t>
+      </w:r>
+    </w:p>
+    <w:p>
+      <w:pPr>
+        <w:spacing w:after="0"/>
+        <w:jc w:val="both"/>
+      </w:pPr>
+    </w:p>
+    <w:p>
+      <w:pPr>
+        <w:spacing w:after="0"/>
+        <w:jc w:val="both"/>
+      </w:pPr>
+      <w:proofErr w:type="spellStart"/>
+      <w:proofErr w:type="gramStart"/>
+      <w:r>
+        <w:lastRenderedPageBreak/>
+        <w:t>int</w:t>
+      </w:r>
+      <w:proofErr w:type="spellEnd"/>
+      <w:proofErr w:type="gramEnd"/>
+      <w:r>
+        <w:t xml:space="preserve"> main()</w:t>
+      </w:r>
+    </w:p>
+    <w:p>
+      <w:pPr>
+        <w:spacing w:after="0"/>
+        <w:jc w:val="both"/>
+      </w:pPr>
+      <w:r>
+        <w:t>{</w:t>
+      </w:r>
+    </w:p>
+    <w:p>
+      <w:pPr>
+        <w:spacing w:after="0"/>
+        <w:jc w:val="both"/>
+      </w:pPr>
+      <w:r>
+        <w:t xml:space="preserve">    </w:t>
+      </w:r>
+      <w:proofErr w:type="spellStart"/>
+      <w:proofErr w:type="gramStart"/>
+      <w:r>
+        <w:t>int</w:t>
+      </w:r>
+      <w:proofErr w:type="spellEnd"/>
+      <w:proofErr w:type="gramEnd"/>
+      <w:r>
+        <w:t xml:space="preserve"> data[NUMELTS];</w:t>
+      </w:r>
+    </w:p>
+    <w:p>
+      <w:pPr>
+        <w:spacing w:after="0"/>
+        <w:jc w:val="both"/>
+      </w:pPr>
+    </w:p>
+    <w:p>
+      <w:pPr>
+        <w:spacing w:after="0"/>
+        <w:jc w:val="both"/>
+      </w:pPr>
+      <w:r>
+        <w:t xml:space="preserve">    // </w:t>
+      </w:r>
+      <w:proofErr w:type="gramStart"/>
+      <w:r>
+        <w:t>Declare</w:t>
+      </w:r>
+      <w:proofErr w:type="gramEnd"/>
+      <w:r>
+        <w:t xml:space="preserve"> other variables here.</w:t>
+      </w:r>
+    </w:p>
+    <w:p>
+      <w:pPr>
+        <w:spacing w:after="0"/>
+        <w:jc w:val="both"/>
+      </w:pPr>
+      <w:r>
+        <w:t xml:space="preserve">    </w:t>
+      </w:r>
+      <w:proofErr w:type="spellStart"/>
+      <w:proofErr w:type="gramStart"/>
+      <w:r>
+        <w:t>int</w:t>
+      </w:r>
+      <w:proofErr w:type="spellEnd"/>
+      <w:proofErr w:type="gramEnd"/>
+      <w:r>
+        <w:t xml:space="preserve"> </w:t>
+      </w:r>
+      <w:proofErr w:type="spellStart"/>
+      <w:r>
+        <w:t>fd</w:t>
+      </w:r>
+      <w:proofErr w:type="spellEnd"/>
+      <w:r>
+        <w:t>[2];</w:t>
+      </w:r>
+    </w:p>
+    <w:p>
+      <w:pPr>
+        <w:spacing w:after="0"/>
+        <w:jc w:val="both"/>
+      </w:pPr>
+      <w:r>
+        <w:t xml:space="preserve">    </w:t>
+      </w:r>
+      <w:proofErr w:type="gramStart"/>
+      <w:r>
+        <w:t>pipe(</w:t>
+      </w:r>
+      <w:proofErr w:type="spellStart"/>
+      <w:proofErr w:type="gramEnd"/>
+      <w:r>
+        <w:t>fd</w:t>
+      </w:r>
+      <w:proofErr w:type="spellEnd"/>
+      <w:r>
+        <w:t>);</w:t>
+      </w:r>
+    </w:p>
+    <w:p>
+      <w:pPr>
+        <w:spacing w:after="0"/>
+        <w:jc w:val="both"/>
+      </w:pPr>
+      <w:r>
+        <w:t xml:space="preserve">    </w:t>
+      </w:r>
+      <w:proofErr w:type="spellStart"/>
+      <w:proofErr w:type="gramStart"/>
+      <w:r>
+        <w:t>int</w:t>
+      </w:r>
+      <w:proofErr w:type="spellEnd"/>
+      <w:proofErr w:type="gramEnd"/>
+      <w:r>
+        <w:t xml:space="preserve"> </w:t>
+      </w:r>
+      <w:proofErr w:type="spellStart"/>
+      <w:r>
+        <w:t>i</w:t>
+      </w:r>
+      <w:proofErr w:type="spellEnd"/>
+      <w:r>
+        <w:t>, count=0;</w:t>
+      </w:r>
+    </w:p>
+    <w:p>
+      <w:pPr>
+        <w:spacing w:after="0"/>
+        <w:jc w:val="both"/>
+      </w:pPr>
+    </w:p>
+    <w:p>
+      <w:pPr>
+        <w:spacing w:after="0"/>
+        <w:jc w:val="both"/>
+      </w:pPr>
+      <w:r>
+        <w:t xml:space="preserve">    // </w:t>
+      </w:r>
+      <w:proofErr w:type="gramStart"/>
+      <w:r>
+        <w:t>Create</w:t>
+      </w:r>
+      <w:proofErr w:type="gramEnd"/>
+      <w:r>
+        <w:t xml:space="preserve"> the random number list.</w:t>
+      </w:r>
+    </w:p>
+    <w:p>
+      <w:pPr>
+        <w:spacing w:after="0"/>
+        <w:jc w:val="both"/>
+      </w:pPr>
+      <w:r>
+        <w:t xml:space="preserve">    </w:t>
+      </w:r>
+      <w:proofErr w:type="spellStart"/>
+      <w:proofErr w:type="gramStart"/>
+      <w:r>
+        <w:t>srand</w:t>
+      </w:r>
+      <w:proofErr w:type="spellEnd"/>
+      <w:r>
+        <w:t>(</w:t>
+      </w:r>
+      <w:proofErr w:type="gramEnd"/>
+      <w:r>
+        <w:t>time(NULL));</w:t>
+      </w:r>
+    </w:p>
+    <w:p>
+      <w:pPr>
+        <w:spacing w:after="0"/>
+        <w:jc w:val="both"/>
+      </w:pPr>
+    </w:p>
+    <w:p>
+      <w:pPr>
+        <w:spacing w:after="0"/>
+        <w:jc w:val="both"/>
+      </w:pPr>
+      <w:r>
+        <w:t xml:space="preserve">    </w:t>
+      </w:r>
+      <w:proofErr w:type="gramStart"/>
+      <w:r>
+        <w:t>for(</w:t>
+      </w:r>
+      <w:proofErr w:type="spellStart"/>
+      <w:proofErr w:type="gramEnd"/>
+      <w:r>
+        <w:t>i</w:t>
+      </w:r>
+      <w:proofErr w:type="spellEnd"/>
+      <w:r>
+        <w:t xml:space="preserve">=0; </w:t>
+      </w:r>
+      <w:proofErr w:type="spellStart"/>
+      <w:r>
+        <w:t>i</w:t>
+      </w:r>
+      <w:proofErr w:type="spellEnd"/>
+      <w:r>
+        <w:t xml:space="preserve">&lt;NUMELTS; </w:t>
+      </w:r>
+      <w:proofErr w:type="spellStart"/>
+      <w:r>
+        <w:t>i</w:t>
+      </w:r>
+      <w:proofErr w:type="spellEnd"/>
+      <w:r>
+        <w:t>++)</w:t>
+      </w:r>
+    </w:p>
+    <w:p>
+      <w:pPr>
+        <w:spacing w:after="0"/>
+        <w:jc w:val="both"/>
+      </w:pPr>
+      <w:r>
+        <w:t xml:space="preserve">        </w:t>
+      </w:r>
+      <w:proofErr w:type="gramStart"/>
+      <w:r>
+        <w:t>data[</w:t>
+      </w:r>
+      <w:proofErr w:type="spellStart"/>
+      <w:proofErr w:type="gramEnd"/>
+      <w:r>
+        <w:t>i</w:t>
+      </w:r>
+      <w:proofErr w:type="spellEnd"/>
+      <w:r>
+        <w:t>]=(</w:t>
+      </w:r>
+      <w:proofErr w:type="spellStart"/>
+      <w:r>
+        <w:t>int</w:t>
+      </w:r>
+      <w:proofErr w:type="spellEnd"/>
+      <w:r>
+        <w:t>) (((double) rand() / (double) RAND_MAX) * 10000);</w:t>
+      </w:r>
+    </w:p>
+    <w:p>
+      <w:pPr>
+        <w:spacing w:after="0"/>
+        <w:jc w:val="both"/>
+      </w:pPr>
+    </w:p>
+    <w:p>
+      <w:pPr>
+        <w:spacing w:after="0"/>
+        <w:jc w:val="both"/>
+      </w:pPr>
+      <w:r>
+        <w:t xml:space="preserve">    // Now create a parent and child process.</w:t>
+      </w:r>
+    </w:p>
+    <w:p>
+      <w:pPr>
+        <w:spacing w:after="0"/>
+        <w:jc w:val="both"/>
+      </w:pPr>
+      <w:r>
+        <w:t xml:space="preserve">    </w:t>
+      </w:r>
+      <w:proofErr w:type="gramStart"/>
+      <w:r>
+        <w:t>if(</w:t>
+      </w:r>
+      <w:proofErr w:type="gramEnd"/>
+      <w:r>
+        <w:t>fork())</w:t>
+      </w:r>
+    </w:p>
+    <w:p>
+      <w:pPr>
+        <w:spacing w:after="0"/>
+        <w:jc w:val="both"/>
+      </w:pPr>
+      <w:r>
+        <w:t xml:space="preserve">    {</w:t>
+      </w:r>
+    </w:p>
+    <w:p>
+      <w:pPr>
+        <w:spacing w:after="0"/>
+        <w:jc w:val="both"/>
+      </w:pPr>
+      <w:r>
+        <w:t xml:space="preserve">        //PARENT:</w:t>
+      </w:r>
+    </w:p>
+    <w:p>
+      <w:pPr>
+        <w:spacing w:after="0"/>
+        <w:jc w:val="both"/>
+      </w:pPr>
+      <w:r>
+        <w:t xml:space="preserve">        // Check the 0 to 8191 sub-list</w:t>
+      </w:r>
+    </w:p>
+    <w:p>
+      <w:pPr>
+        <w:spacing w:after="0"/>
+        <w:jc w:val="both"/>
+      </w:pPr>
+      <w:r>
+        <w:t xml:space="preserve">        </w:t>
+      </w:r>
+      <w:proofErr w:type="gramStart"/>
+      <w:r>
+        <w:t>for</w:t>
+      </w:r>
+      <w:proofErr w:type="gramEnd"/>
+      <w:r>
+        <w:t xml:space="preserve"> (</w:t>
+      </w:r>
+      <w:proofErr w:type="spellStart"/>
+      <w:r>
+        <w:t>i</w:t>
+      </w:r>
+      <w:proofErr w:type="spellEnd"/>
+      <w:r>
+        <w:t xml:space="preserve">=0; </w:t>
+      </w:r>
+      <w:proofErr w:type="spellStart"/>
+      <w:r>
+        <w:t>i</w:t>
+      </w:r>
+      <w:proofErr w:type="spellEnd"/>
+      <w:r>
+        <w:t xml:space="preserve">&lt;NUMELTS/2; </w:t>
+      </w:r>
+      <w:proofErr w:type="spellStart"/>
+      <w:r>
+        <w:t>i</w:t>
+      </w:r>
+      <w:proofErr w:type="spellEnd"/>
+      <w:r>
+        <w:t>++)</w:t>
+      </w:r>
+    </w:p>
+    <w:p>
+      <w:pPr>
+        <w:spacing w:after="0"/>
+        <w:jc w:val="both"/>
+      </w:pPr>
+      <w:r>
+        <w:t xml:space="preserve">            </w:t>
+      </w:r>
+      <w:proofErr w:type="gramStart"/>
+      <w:r>
+        <w:t>if</w:t>
+      </w:r>
+      <w:proofErr w:type="gramEnd"/>
+      <w:r>
+        <w:t xml:space="preserve"> (prime(data[</w:t>
+      </w:r>
+      <w:proofErr w:type="spellStart"/>
+      <w:r>
+        <w:t>i</w:t>
+      </w:r>
+      <w:proofErr w:type="spellEnd"/>
+      <w:r>
+        <w:t>])) count++;</w:t>
+      </w:r>
+    </w:p>
+    <w:p>
+      <w:pPr>
+        <w:spacing w:after="0"/>
+        <w:jc w:val="both"/>
+      </w:pPr>
+    </w:p>
+    <w:p>
+      <w:pPr>
+        <w:spacing w:after="0"/>
+        <w:jc w:val="both"/>
+      </w:pPr>
+      <w:r>
+        <w:t xml:space="preserve">        // Then wait for the prime number count from the child.</w:t>
+      </w:r>
+    </w:p>
+    <w:p>
+      <w:pPr>
+        <w:spacing w:after="0"/>
+        <w:jc w:val="both"/>
+      </w:pPr>
+      <w:r>
+        <w:t xml:space="preserve">        </w:t>
+      </w:r>
+      <w:proofErr w:type="gramStart"/>
+      <w:r>
+        <w:t>close(</w:t>
+      </w:r>
+      <w:proofErr w:type="spellStart"/>
+      <w:proofErr w:type="gramEnd"/>
+      <w:r>
+        <w:t>fd</w:t>
+      </w:r>
+      <w:proofErr w:type="spellEnd"/>
+      <w:r>
+        <w:t>[1]);</w:t>
+      </w:r>
+    </w:p>
+    <w:p>
+      <w:pPr>
+        <w:spacing w:after="0"/>
+        <w:jc w:val="both"/>
+      </w:pPr>
+      <w:r>
+        <w:t xml:space="preserve">        </w:t>
+      </w:r>
+      <w:proofErr w:type="spellStart"/>
+      <w:proofErr w:type="gramStart"/>
+      <w:r>
+        <w:t>int</w:t>
+      </w:r>
+      <w:proofErr w:type="spellEnd"/>
+      <w:proofErr w:type="gramEnd"/>
+      <w:r>
+        <w:t xml:space="preserve"> </w:t>
+      </w:r>
+      <w:proofErr w:type="spellStart"/>
+      <w:r>
+        <w:t>child_count</w:t>
+      </w:r>
+      <w:proofErr w:type="spellEnd"/>
+      <w:r>
+        <w:t>;</w:t>
+      </w:r>
+    </w:p>
+    <w:p>
+      <w:pPr>
+        <w:spacing w:after="0"/>
+        <w:jc w:val="both"/>
+      </w:pPr>
+      <w:r>
+        <w:t xml:space="preserve">        </w:t>
+      </w:r>
+      <w:proofErr w:type="gramStart"/>
+      <w:r>
+        <w:t>read(</w:t>
+      </w:r>
+      <w:proofErr w:type="spellStart"/>
+      <w:proofErr w:type="gramEnd"/>
+      <w:r>
+        <w:t>fd</w:t>
+      </w:r>
+      <w:proofErr w:type="spellEnd"/>
+      <w:r>
+        <w:t>[0], &amp;</w:t>
+      </w:r>
+      <w:proofErr w:type="spellStart"/>
+      <w:r>
+        <w:t>child_count</w:t>
+      </w:r>
+      <w:proofErr w:type="spellEnd"/>
+      <w:r>
+        <w:t xml:space="preserve">, </w:t>
+      </w:r>
+      <w:proofErr w:type="spellStart"/>
+      <w:r>
+        <w:t>sizeof</w:t>
+      </w:r>
+      <w:proofErr w:type="spellEnd"/>
+      <w:r>
+        <w:t>(</w:t>
+      </w:r>
+      <w:proofErr w:type="spellStart"/>
+      <w:r>
+        <w:t>child_count</w:t>
+      </w:r>
+      <w:proofErr w:type="spellEnd"/>
+      <w:r>
+        <w:t>));</w:t>
+      </w:r>
+    </w:p>
+    <w:p>
+      <w:pPr>
+        <w:spacing w:after="0"/>
+        <w:jc w:val="both"/>
+      </w:pPr>
+    </w:p>
+    <w:p>
+      <w:pPr>
+        <w:spacing w:after="0"/>
+        <w:jc w:val="both"/>
+      </w:pPr>
+      <w:r>
+        <w:t xml:space="preserve">        // Parent should then print out the number of primes</w:t>
+      </w:r>
+    </w:p>
+    <w:p>
+      <w:pPr>
+        <w:spacing w:after="0"/>
+        <w:jc w:val="both"/>
+      </w:pPr>
+      <w:r>
+        <w:t xml:space="preserve">        // found by it, number of primes found by the child,</w:t>
+      </w:r>
+    </w:p>
+    <w:p>
+      <w:pPr>
+        <w:spacing w:after="0"/>
+        <w:jc w:val="both"/>
+      </w:pPr>
+      <w:r>
+        <w:t xml:space="preserve">        // </w:t>
+      </w:r>
+      <w:proofErr w:type="gramStart"/>
+      <w:r>
+        <w:t>And</w:t>
+      </w:r>
+      <w:proofErr w:type="gramEnd"/>
+      <w:r>
+        <w:t xml:space="preserve"> the total number of primes found.</w:t>
+      </w:r>
+    </w:p>
+    <w:p>
+      <w:pPr>
+        <w:spacing w:after="0"/>
+        <w:jc w:val="both"/>
+      </w:pPr>
+      <w:r>
+        <w:t xml:space="preserve">        </w:t>
+      </w:r>
+      <w:proofErr w:type="spellStart"/>
+      <w:proofErr w:type="gramStart"/>
+      <w:r>
+        <w:t>printf</w:t>
+      </w:r>
+      <w:proofErr w:type="spellEnd"/>
+      <w:r>
+        <w:t>(</w:t>
+      </w:r>
+      <w:proofErr w:type="gramEnd"/>
+      <w:r>
+        <w:t>"Number of primes found by parent: %d\n", count);</w:t>
+      </w:r>
+    </w:p>
+    <w:p>
+      <w:pPr>
+        <w:spacing w:after="0"/>
+        <w:jc w:val="both"/>
+      </w:pPr>
+      <w:r>
+        <w:t xml:space="preserve">        </w:t>
+      </w:r>
+      <w:proofErr w:type="spellStart"/>
+      <w:proofErr w:type="gramStart"/>
+      <w:r>
+        <w:t>printf</w:t>
+      </w:r>
+      <w:proofErr w:type="spellEnd"/>
+      <w:r>
+        <w:t>(</w:t>
+      </w:r>
+      <w:proofErr w:type="gramEnd"/>
+      <w:r>
+        <w:t xml:space="preserve">"Number of primes found by child: %d\n", </w:t>
+      </w:r>
+      <w:proofErr w:type="spellStart"/>
+      <w:r>
+        <w:t>child_count</w:t>
+      </w:r>
+      <w:proofErr w:type="spellEnd"/>
+      <w:r>
+        <w:t>);</w:t>
+      </w:r>
+    </w:p>
+    <w:p>
+      <w:pPr>
+        <w:spacing w:after="0"/>
+        <w:jc w:val="both"/>
+      </w:pPr>
+      <w:r>
+        <w:t xml:space="preserve">        </w:t>
+      </w:r>
+      <w:proofErr w:type="spellStart"/>
+      <w:proofErr w:type="gramStart"/>
+      <w:r>
+        <w:t>printf</w:t>
+      </w:r>
+      <w:proofErr w:type="spellEnd"/>
+      <w:r>
+        <w:t>(</w:t>
+      </w:r>
+      <w:proofErr w:type="gramEnd"/>
+      <w:r>
+        <w:t xml:space="preserve">"Number of primes found by both: %d\n", </w:t>
+      </w:r>
+      <w:proofErr w:type="spellStart"/>
+      <w:r>
+        <w:t>count+child_count</w:t>
+      </w:r>
+      <w:proofErr w:type="spellEnd"/>
+      <w:r>
+        <w:t>);</w:t>
+      </w:r>
+    </w:p>
+    <w:p>
+      <w:pPr>
+        <w:spacing w:after="0"/>
+        <w:jc w:val="both"/>
+      </w:pPr>
+      <w:r>
+        <w:t xml:space="preserve">    }</w:t>
+      </w:r>
+    </w:p>
+    <w:p>
+      <w:pPr>
+        <w:spacing w:after="0"/>
+        <w:jc w:val="both"/>
+      </w:pPr>
+      <w:r>
+        <w:t xml:space="preserve">    </w:t>
+      </w:r>
+      <w:proofErr w:type="gramStart"/>
+      <w:r>
+        <w:t>else</w:t>
+      </w:r>
+      <w:proofErr w:type="gramEnd"/>
+    </w:p>
+    <w:p>
+      <w:pPr>
+        <w:spacing w:after="0"/>
+        <w:jc w:val="both"/>
+      </w:pPr>
+      <w:r>
+        <w:t xml:space="preserve">    {</w:t>
+      </w:r>
+    </w:p>
+    <w:p>
+      <w:pPr>
+        <w:spacing w:after="0"/>
+        <w:jc w:val="both"/>
+      </w:pPr>
+      <w:r>
+        <w:t xml:space="preserve">        // CHILD:</w:t>
+      </w:r>
+    </w:p>
+    <w:p>
+      <w:pPr>
+        <w:spacing w:after="0"/>
+        <w:jc w:val="both"/>
+      </w:pPr>
+      <w:r>
+        <w:t xml:space="preserve">        // Check the 8192 to 16383 sub-list.</w:t>
+      </w:r>
+    </w:p>
+    <w:p>
+      <w:pPr>
+        <w:spacing w:after="0"/>
+        <w:jc w:val="both"/>
+      </w:pPr>
+      <w:r>
+        <w:t xml:space="preserve">        </w:t>
+      </w:r>
+      <w:proofErr w:type="gramStart"/>
+      <w:r>
+        <w:t>for</w:t>
+      </w:r>
+      <w:proofErr w:type="gramEnd"/>
+      <w:r>
+        <w:t xml:space="preserve"> (</w:t>
+      </w:r>
+      <w:proofErr w:type="spellStart"/>
+      <w:r>
+        <w:t>i</w:t>
+      </w:r>
+      <w:proofErr w:type="spellEnd"/>
+      <w:r>
+        <w:t xml:space="preserve">=NUMELTS/2; </w:t>
+      </w:r>
+      <w:proofErr w:type="spellStart"/>
+      <w:r>
+        <w:t>i</w:t>
+      </w:r>
+      <w:proofErr w:type="spellEnd"/>
+      <w:r>
+        <w:t xml:space="preserve">&lt;NUMELTS; </w:t>
+      </w:r>
+      <w:proofErr w:type="spellStart"/>
+      <w:r>
+        <w:t>i</w:t>
+      </w:r>
+      <w:proofErr w:type="spellEnd"/>
+      <w:r>
+        <w:t>++)</w:t>
+      </w:r>
+    </w:p>
+    <w:p>
+      <w:pPr>
+        <w:spacing w:after="0"/>
+        <w:jc w:val="both"/>
+      </w:pPr>
+      <w:r>
+        <w:t xml:space="preserve">            </w:t>
+      </w:r>
+      <w:proofErr w:type="gramStart"/>
+      <w:r>
+        <w:t>if</w:t>
+      </w:r>
+      <w:proofErr w:type="gramEnd"/>
+      <w:r>
+        <w:t xml:space="preserve"> (prime(data[</w:t>
+      </w:r>
+      <w:proofErr w:type="spellStart"/>
+      <w:r>
+        <w:t>i</w:t>
+      </w:r>
+      <w:proofErr w:type="spellEnd"/>
+      <w:r>
+        <w:t>])) count++;</w:t>
+      </w:r>
+    </w:p>
+    <w:p>
+      <w:pPr>
+        <w:spacing w:after="0"/>
+        <w:jc w:val="both"/>
+      </w:pPr>
+    </w:p>
+    <w:p>
+      <w:pPr>
+        <w:spacing w:after="0"/>
+        <w:jc w:val="both"/>
+      </w:pPr>
+      <w:r>
+        <w:t xml:space="preserve">        // Send # of primes found to the parent.</w:t>
+      </w:r>
+    </w:p>
+    <w:p>
+      <w:pPr>
+        <w:spacing w:after="0"/>
+        <w:jc w:val="both"/>
+      </w:pPr>
+      <w:r>
+        <w:t xml:space="preserve">        </w:t>
+      </w:r>
+      <w:proofErr w:type="gramStart"/>
+      <w:r>
+        <w:t>close(</w:t>
+      </w:r>
+      <w:proofErr w:type="spellStart"/>
+      <w:proofErr w:type="gramEnd"/>
+      <w:r>
+        <w:t>fd</w:t>
+      </w:r>
+      <w:proofErr w:type="spellEnd"/>
+      <w:r>
+        <w:t>[0]);</w:t>
+      </w:r>
+    </w:p>
+    <w:p>
+      <w:pPr>
+        <w:spacing w:after="0"/>
+        <w:jc w:val="both"/>
+      </w:pPr>
+      <w:r>
+        <w:t xml:space="preserve">        </w:t>
+      </w:r>
+      <w:proofErr w:type="gramStart"/>
+      <w:r>
+        <w:t>write(</w:t>
+      </w:r>
+      <w:proofErr w:type="spellStart"/>
+      <w:proofErr w:type="gramEnd"/>
+      <w:r>
+        <w:t>fd</w:t>
+      </w:r>
+      <w:proofErr w:type="spellEnd"/>
+      <w:r>
+        <w:t xml:space="preserve">[1], &amp;count, </w:t>
+      </w:r>
+      <w:proofErr w:type="spellStart"/>
+      <w:r>
+        <w:t>sizeof</w:t>
+      </w:r>
+      <w:proofErr w:type="spellEnd"/>
+      <w:r>
+        <w:t>(count));</w:t>
+      </w:r>
+    </w:p>
+    <w:p>
+      <w:pPr>
+        <w:spacing w:after="0"/>
+        <w:jc w:val="both"/>
+      </w:pPr>
+      <w:r>
+        <w:lastRenderedPageBreak/>
+        <w:t xml:space="preserve">    }</w:t>
+      </w:r>
+    </w:p>
+    <w:p>
+      <w:pPr>
+        <w:spacing w:after="0"/>
+        <w:jc w:val="both"/>
+      </w:pPr>
+      <w:r>
+        <w:t>}</w:t>
+      </w:r>
     </w:p>
     <w:p>
       <w:pPr>
@@ -396,7 +1572,23 @@
         <w:t>Referring to</w:t>
       </w:r>
       <w:r>
-        <w:t xml:space="preserve"> ctr, I conclude this because value of ctr can increment to up to 9, which would not be possible if the threads each have their own portions of memory. Hence they must be sharing memory.</w:t>
+        <w:t xml:space="preserve"> </w:t>
+      </w:r>
+      <w:proofErr w:type="spellStart"/>
+      <w:r>
+        <w:t>ctr</w:t>
+      </w:r>
+      <w:proofErr w:type="spellEnd"/>
+      <w:r>
+        <w:t xml:space="preserve">, I conclude this because value of </w:t>
+      </w:r>
+      <w:proofErr w:type="spellStart"/>
+      <w:r>
+        <w:t>ctr</w:t>
+      </w:r>
+      <w:proofErr w:type="spellEnd"/>
+      <w:r>
+        <w:t xml:space="preserve"> can increment to up to 9, which would not be possible if the threads each have their own portions of memory. Hence they must be sharing memory.</w:t>
       </w:r>
     </w:p>
     <w:p>
@@ -432,13 +1624,37 @@
         <w:jc w:val="both"/>
       </w:pPr>
       <w:r>
-        <w:t xml:space="preserve">The values of ctr as printed by the threads are </w:t>
-      </w:r>
-      <w:r>
-        <w:t>wrong. The reason is that the threads might be pre-empted by other threads before the increment of ctr is executed.</w:t>
-      </w:r>
-      <w:r>
-        <w:t xml:space="preserve"> Furthermore the value ctr could be subjected to race condition, resulting in some threads not correctly incrementing the value. </w:t>
+        <w:t xml:space="preserve">The values of </w:t>
+      </w:r>
+      <w:proofErr w:type="spellStart"/>
+      <w:r>
+        <w:t>ctr</w:t>
+      </w:r>
+      <w:proofErr w:type="spellEnd"/>
+      <w:r>
+        <w:t xml:space="preserve"> as printed by the threads are </w:t>
+      </w:r>
+      <w:r>
+        <w:t xml:space="preserve">wrong. The reason is that the threads might be pre-empted by other threads before the increment of </w:t>
+      </w:r>
+      <w:proofErr w:type="spellStart"/>
+      <w:r>
+        <w:t>ctr</w:t>
+      </w:r>
+      <w:proofErr w:type="spellEnd"/>
+      <w:r>
+        <w:t xml:space="preserve"> is executed.</w:t>
+      </w:r>
+      <w:r>
+        <w:t xml:space="preserve"> Furthermore the value </w:t>
+      </w:r>
+      <w:proofErr w:type="spellStart"/>
+      <w:r>
+        <w:t>ctr</w:t>
+      </w:r>
+      <w:proofErr w:type="spellEnd"/>
+      <w:r>
+        <w:t xml:space="preserve"> could be subjected to race condition, resulting in some threads not correctly incrementing the value. </w:t>
       </w:r>
     </w:p>
     <w:p>
@@ -473,8 +1689,15 @@
         <w:spacing w:after="0"/>
       </w:pPr>
       <w:r>
-        <w:lastRenderedPageBreak/>
-        <w:t>The variable "i" mus</w:t>
+        <w:t>The variable "</w:t>
+      </w:r>
+      <w:proofErr w:type="spellStart"/>
+      <w:r>
+        <w:t>i</w:t>
+      </w:r>
+      <w:proofErr w:type="spellEnd"/>
+      <w:r>
+        <w:t>" mus</w:t>
       </w:r>
       <w:r>
         <w:t xml:space="preserve">t be cast into void * because that’s the </w:t>
@@ -497,9 +1720,11 @@
       <w:r>
         <w:t xml:space="preserve"> </w:t>
       </w:r>
+      <w:proofErr w:type="spellStart"/>
       <w:r>
         <w:t>pthread_create</w:t>
       </w:r>
+      <w:proofErr w:type="spellEnd"/>
       <w:r>
         <w:t xml:space="preserve">, </w:t>
       </w:r>
@@ -523,10 +1748,64 @@
         <w:t xml:space="preserve">In child it does not have to </w:t>
       </w:r>
       <w:r>
-        <w:t xml:space="preserve">be cast back into int because </w:t>
-      </w:r>
-      <w:r>
-        <w:t>it is implicitly converted to int in printf using %d.</w:t>
+        <w:t xml:space="preserve">be cast back into </w:t>
+      </w:r>
+      <w:proofErr w:type="spellStart"/>
+      <w:r>
+        <w:t>int</w:t>
+      </w:r>
+      <w:proofErr w:type="spellEnd"/>
+      <w:r>
+        <w:t xml:space="preserve"> because </w:t>
+      </w:r>
+      <w:r>
+        <w:t>it is not holding the address</w:t>
+      </w:r>
+      <w:r>
+        <w:t xml:space="preserve"> of the integer</w:t>
+      </w:r>
+      <w:r>
+        <w:t xml:space="preserve">, but the integer itself. This is because the argument is ‘(void *) </w:t>
+      </w:r>
+      <w:proofErr w:type="spellStart"/>
+      <w:r>
+        <w:t>i</w:t>
+      </w:r>
+      <w:proofErr w:type="spellEnd"/>
+      <w:r>
+        <w:t>’, rather than &amp;</w:t>
+      </w:r>
+      <w:proofErr w:type="spellStart"/>
+      <w:r>
+        <w:t>i</w:t>
+      </w:r>
+      <w:proofErr w:type="spellEnd"/>
+      <w:r>
+        <w:t>.</w:t>
+      </w:r>
+    </w:p>
+    <w:p>
+      <w:pPr>
+        <w:spacing w:after="0"/>
+      </w:pPr>
+      <w:r>
+        <w:t xml:space="preserve">The </w:t>
+      </w:r>
+      <w:proofErr w:type="spellStart"/>
+      <w:r>
+        <w:t>printf</w:t>
+      </w:r>
+      <w:proofErr w:type="spellEnd"/>
+      <w:r>
+        <w:t xml:space="preserve"> function with “%d” format </w:t>
+      </w:r>
+      <w:proofErr w:type="spellStart"/>
+      <w:r>
+        <w:t>specifier</w:t>
+      </w:r>
+      <w:proofErr w:type="spellEnd"/>
+      <w:r>
+        <w:t xml:space="preserve"> then cast the four byte data back into integer.</w:t>
       </w:r>
     </w:p>
     <w:p>
@@ -560,15 +1839,19 @@
       <w:r>
         <w:t xml:space="preserve">The changes I made are calling </w:t>
       </w:r>
+      <w:proofErr w:type="spellStart"/>
       <w:r>
         <w:t>pthread_join</w:t>
       </w:r>
+      <w:proofErr w:type="spellEnd"/>
       <w:r>
         <w:t xml:space="preserve"> after </w:t>
       </w:r>
+      <w:proofErr w:type="spellStart"/>
       <w:r>
         <w:t>pthread_create</w:t>
       </w:r>
+      <w:proofErr w:type="spellEnd"/>
       <w:r>
         <w:t xml:space="preserve"> to wait for it to finish executing.</w:t>
       </w:r>
@@ -581,13 +1864,544 @@
         <w:t>My code is attached here:</w:t>
       </w:r>
       <w:r>
-        <w:t xml:space="preserve"> //add after code finalised</w:t>
-      </w:r>
-    </w:p>
-    <w:p>
-      <w:pPr>
-        <w:spacing w:after="0"/>
-      </w:pPr>
+        <w:t xml:space="preserve"> </w:t>
+      </w:r>
+    </w:p>
+    <w:p>
+      <w:pPr>
+        <w:spacing w:after="0"/>
+      </w:pPr>
+      <w:r>
+        <w:t>#include &lt;</w:t>
+      </w:r>
+      <w:proofErr w:type="spellStart"/>
+      <w:r>
+        <w:t>stdio.h</w:t>
+      </w:r>
+      <w:proofErr w:type="spellEnd"/>
+      <w:r>
+        <w:t>&gt;</w:t>
+      </w:r>
+    </w:p>
+    <w:p>
+      <w:pPr>
+        <w:spacing w:after="0"/>
+      </w:pPr>
+      <w:r>
+        <w:t>#include &lt;</w:t>
+      </w:r>
+      <w:proofErr w:type="spellStart"/>
+      <w:r>
+        <w:t>pthread.h</w:t>
+      </w:r>
+      <w:proofErr w:type="spellEnd"/>
+      <w:r>
+        <w:t>&gt;</w:t>
+      </w:r>
+    </w:p>
+    <w:p>
+      <w:pPr>
+        <w:spacing w:after="0"/>
+      </w:pPr>
+    </w:p>
+    <w:p>
+      <w:pPr>
+        <w:spacing w:after="0"/>
+      </w:pPr>
+      <w:r>
+        <w:t>// Global variable.</w:t>
+      </w:r>
+    </w:p>
+    <w:p>
+      <w:pPr>
+        <w:spacing w:after="0"/>
+      </w:pPr>
+      <w:proofErr w:type="spellStart"/>
+      <w:proofErr w:type="gramStart"/>
+      <w:r>
+        <w:t>int</w:t>
+      </w:r>
+      <w:proofErr w:type="spellEnd"/>
+      <w:proofErr w:type="gramEnd"/>
+      <w:r>
+        <w:t xml:space="preserve"> </w:t>
+      </w:r>
+      <w:proofErr w:type="spellStart"/>
+      <w:r>
+        <w:t>ctr</w:t>
+      </w:r>
+      <w:proofErr w:type="spellEnd"/>
+      <w:r>
+        <w:t>=0;</w:t>
+      </w:r>
+    </w:p>
+    <w:p>
+      <w:pPr>
+        <w:spacing w:after="0"/>
+      </w:pPr>
+      <w:proofErr w:type="spellStart"/>
+      <w:proofErr w:type="gramStart"/>
+      <w:r>
+        <w:t>pthread_t</w:t>
+      </w:r>
+      <w:proofErr w:type="spellEnd"/>
+      <w:proofErr w:type="gramEnd"/>
+      <w:r>
+        <w:t xml:space="preserve"> thread[10];</w:t>
+      </w:r>
+    </w:p>
+    <w:p>
+      <w:pPr>
+        <w:spacing w:after="0"/>
+      </w:pPr>
+    </w:p>
+    <w:p>
+      <w:pPr>
+        <w:spacing w:after="0"/>
+      </w:pPr>
+      <w:proofErr w:type="gramStart"/>
+      <w:r>
+        <w:t>void</w:t>
+      </w:r>
+      <w:proofErr w:type="gramEnd"/>
+      <w:r>
+        <w:t xml:space="preserve"> *child(void *t)</w:t>
+      </w:r>
+    </w:p>
+    <w:p>
+      <w:pPr>
+        <w:spacing w:after="0"/>
+      </w:pPr>
+      <w:r>
+        <w:t>{</w:t>
+      </w:r>
+    </w:p>
+    <w:p>
+      <w:pPr>
+        <w:spacing w:after="0"/>
+      </w:pPr>
+      <w:r>
+        <w:t xml:space="preserve">    // Print out the parameter passed in, and the current value of ctr.</w:t>
+      </w:r>
+    </w:p>
+    <w:p>
+      <w:pPr>
+        <w:spacing w:after="0"/>
+      </w:pPr>
+      <w:r>
+        <w:t xml:space="preserve">    </w:t>
+      </w:r>
+      <w:proofErr w:type="spellStart"/>
+      <w:proofErr w:type="gramStart"/>
+      <w:r>
+        <w:t>printf</w:t>
+      </w:r>
+      <w:proofErr w:type="spellEnd"/>
+      <w:r>
+        <w:t>(</w:t>
+      </w:r>
+      <w:proofErr w:type="gramEnd"/>
+      <w:r>
+        <w:t xml:space="preserve">"I am child %d. </w:t>
+      </w:r>
+      <w:proofErr w:type="spellStart"/>
+      <w:r>
+        <w:t>Ctr</w:t>
+      </w:r>
+      <w:proofErr w:type="spellEnd"/>
+      <w:r>
+        <w:t xml:space="preserve">=%d\n", t, </w:t>
+      </w:r>
+      <w:proofErr w:type="spellStart"/>
+      <w:r>
+        <w:t>ctr</w:t>
+      </w:r>
+      <w:proofErr w:type="spellEnd"/>
+      <w:r>
+        <w:t>);</w:t>
+      </w:r>
+    </w:p>
+    <w:p>
+      <w:pPr>
+        <w:spacing w:after="0"/>
+      </w:pPr>
+      <w:r>
+        <w:t xml:space="preserve">    // Then increment </w:t>
+      </w:r>
+      <w:proofErr w:type="spellStart"/>
+      <w:r>
+        <w:t>ctr</w:t>
+      </w:r>
+      <w:proofErr w:type="spellEnd"/>
+    </w:p>
+    <w:p>
+      <w:pPr>
+        <w:spacing w:after="0"/>
+      </w:pPr>
+      <w:r>
+        <w:lastRenderedPageBreak/>
+        <w:t xml:space="preserve">    </w:t>
+      </w:r>
+      <w:proofErr w:type="spellStart"/>
+      <w:proofErr w:type="gramStart"/>
+      <w:r>
+        <w:t>ctr</w:t>
+      </w:r>
+      <w:proofErr w:type="spellEnd"/>
+      <w:proofErr w:type="gramEnd"/>
+      <w:r>
+        <w:t>++;</w:t>
+      </w:r>
+    </w:p>
+    <w:p>
+      <w:pPr>
+        <w:spacing w:after="0"/>
+      </w:pPr>
+      <w:r>
+        <w:t xml:space="preserve">    </w:t>
+      </w:r>
+      <w:proofErr w:type="spellStart"/>
+      <w:r>
+        <w:t>pthread_</w:t>
+      </w:r>
+      <w:proofErr w:type="gramStart"/>
+      <w:r>
+        <w:t>exit</w:t>
+      </w:r>
+      <w:proofErr w:type="spellEnd"/>
+      <w:r>
+        <w:t>(</w:t>
+      </w:r>
+      <w:proofErr w:type="gramEnd"/>
+      <w:r>
+        <w:t>NULL);</w:t>
+      </w:r>
+    </w:p>
+    <w:p>
+      <w:pPr>
+        <w:spacing w:after="0"/>
+      </w:pPr>
+      <w:r>
+        <w:t>}</w:t>
+      </w:r>
+    </w:p>
+    <w:p>
+      <w:pPr>
+        <w:spacing w:after="0"/>
+      </w:pPr>
+    </w:p>
+    <w:p>
+      <w:pPr>
+        <w:spacing w:after="0"/>
+      </w:pPr>
+      <w:proofErr w:type="spellStart"/>
+      <w:proofErr w:type="gramStart"/>
+      <w:r>
+        <w:t>int</w:t>
+      </w:r>
+      <w:proofErr w:type="spellEnd"/>
+      <w:proofErr w:type="gramEnd"/>
+      <w:r>
+        <w:t xml:space="preserve"> main()</w:t>
+      </w:r>
+    </w:p>
+    <w:p>
+      <w:pPr>
+        <w:spacing w:after="0"/>
+      </w:pPr>
+      <w:r>
+        <w:t>{</w:t>
+      </w:r>
+    </w:p>
+    <w:p>
+      <w:pPr>
+        <w:spacing w:after="0"/>
+      </w:pPr>
+      <w:r>
+        <w:t xml:space="preserve">    </w:t>
+      </w:r>
+      <w:proofErr w:type="spellStart"/>
+      <w:proofErr w:type="gramStart"/>
+      <w:r>
+        <w:t>int</w:t>
+      </w:r>
+      <w:proofErr w:type="spellEnd"/>
+      <w:proofErr w:type="gramEnd"/>
+      <w:r>
+        <w:t xml:space="preserve"> </w:t>
+      </w:r>
+      <w:proofErr w:type="spellStart"/>
+      <w:r>
+        <w:t>i</w:t>
+      </w:r>
+      <w:proofErr w:type="spellEnd"/>
+      <w:r>
+        <w:t>;</w:t>
+      </w:r>
+    </w:p>
+    <w:p>
+      <w:pPr>
+        <w:spacing w:after="0"/>
+      </w:pPr>
+    </w:p>
+    <w:p>
+      <w:pPr>
+        <w:spacing w:after="0"/>
+      </w:pPr>
+      <w:r>
+        <w:t xml:space="preserve">    // Initialize </w:t>
+      </w:r>
+      <w:proofErr w:type="spellStart"/>
+      <w:r>
+        <w:t>ctr</w:t>
+      </w:r>
+      <w:proofErr w:type="spellEnd"/>
+    </w:p>
+    <w:p>
+      <w:pPr>
+        <w:spacing w:after="0"/>
+      </w:pPr>
+      <w:r>
+        <w:t xml:space="preserve">    </w:t>
+      </w:r>
+      <w:proofErr w:type="spellStart"/>
+      <w:proofErr w:type="gramStart"/>
+      <w:r>
+        <w:t>ctr</w:t>
+      </w:r>
+      <w:proofErr w:type="spellEnd"/>
+      <w:r>
+        <w:t>=</w:t>
+      </w:r>
+      <w:proofErr w:type="gramEnd"/>
+      <w:r>
+        <w:t>0;</w:t>
+      </w:r>
+    </w:p>
+    <w:p>
+      <w:pPr>
+        <w:spacing w:after="0"/>
+      </w:pPr>
+    </w:p>
+    <w:p>
+      <w:pPr>
+        <w:spacing w:after="0"/>
+      </w:pPr>
+      <w:r>
+        <w:t xml:space="preserve">    // </w:t>
+      </w:r>
+      <w:proofErr w:type="gramStart"/>
+      <w:r>
+        <w:t>Create</w:t>
+      </w:r>
+      <w:proofErr w:type="gramEnd"/>
+      <w:r>
+        <w:t xml:space="preserve"> the threads</w:t>
+      </w:r>
+    </w:p>
+    <w:p>
+      <w:pPr>
+        <w:spacing w:after="0"/>
+      </w:pPr>
+      <w:r>
+        <w:t xml:space="preserve">    </w:t>
+      </w:r>
+      <w:proofErr w:type="gramStart"/>
+      <w:r>
+        <w:t>for(</w:t>
+      </w:r>
+      <w:proofErr w:type="spellStart"/>
+      <w:proofErr w:type="gramEnd"/>
+      <w:r>
+        <w:t>i</w:t>
+      </w:r>
+      <w:proofErr w:type="spellEnd"/>
+      <w:r>
+        <w:t xml:space="preserve">=0; </w:t>
+      </w:r>
+      <w:proofErr w:type="spellStart"/>
+      <w:r>
+        <w:t>i</w:t>
+      </w:r>
+      <w:proofErr w:type="spellEnd"/>
+      <w:r>
+        <w:t xml:space="preserve">&lt;10; </w:t>
+      </w:r>
+      <w:proofErr w:type="spellStart"/>
+      <w:r>
+        <w:t>i</w:t>
+      </w:r>
+      <w:proofErr w:type="spellEnd"/>
+      <w:r>
+        <w:t>++) {</w:t>
+      </w:r>
+    </w:p>
+    <w:p>
+      <w:pPr>
+        <w:spacing w:after="0"/>
+      </w:pPr>
+      <w:r>
+        <w:t xml:space="preserve">        </w:t>
+      </w:r>
+      <w:proofErr w:type="spellStart"/>
+      <w:r>
+        <w:t>pthread_</w:t>
+      </w:r>
+      <w:proofErr w:type="gramStart"/>
+      <w:r>
+        <w:t>create</w:t>
+      </w:r>
+      <w:proofErr w:type="spellEnd"/>
+      <w:r>
+        <w:t>(</w:t>
+      </w:r>
+      <w:proofErr w:type="gramEnd"/>
+      <w:r>
+        <w:t>&amp;thread[</w:t>
+      </w:r>
+      <w:proofErr w:type="spellStart"/>
+      <w:r>
+        <w:t>i</w:t>
+      </w:r>
+      <w:proofErr w:type="spellEnd"/>
+      <w:r>
+        <w:t xml:space="preserve">], NULL, child, (void *) </w:t>
+      </w:r>
+      <w:proofErr w:type="spellStart"/>
+      <w:r>
+        <w:t>i</w:t>
+      </w:r>
+      <w:proofErr w:type="spellEnd"/>
+      <w:r>
+        <w:t>);</w:t>
+      </w:r>
+    </w:p>
+    <w:p>
+      <w:pPr>
+        <w:spacing w:after="0"/>
+      </w:pPr>
+      <w:r>
+        <w:t xml:space="preserve">        </w:t>
+      </w:r>
+      <w:proofErr w:type="spellStart"/>
+      <w:r>
+        <w:t>pthread_</w:t>
+      </w:r>
+      <w:proofErr w:type="gramStart"/>
+      <w:r>
+        <w:t>join</w:t>
+      </w:r>
+      <w:proofErr w:type="spellEnd"/>
+      <w:r>
+        <w:t>(</w:t>
+      </w:r>
+      <w:proofErr w:type="gramEnd"/>
+      <w:r>
+        <w:t>thread[</w:t>
+      </w:r>
+      <w:proofErr w:type="spellStart"/>
+      <w:r>
+        <w:t>i</w:t>
+      </w:r>
+      <w:proofErr w:type="spellEnd"/>
+      <w:r>
+        <w:t>], NULL);</w:t>
+      </w:r>
+    </w:p>
+    <w:p>
+      <w:pPr>
+        <w:spacing w:after="0"/>
+      </w:pPr>
+      <w:r>
+        <w:t xml:space="preserve">    }</w:t>
+      </w:r>
+    </w:p>
+    <w:p>
+      <w:pPr>
+        <w:spacing w:after="0"/>
+      </w:pPr>
+    </w:p>
+    <w:p>
+      <w:pPr>
+        <w:spacing w:after="0"/>
+      </w:pPr>
+      <w:r>
+        <w:t xml:space="preserve">    // </w:t>
+      </w:r>
+      <w:proofErr w:type="gramStart"/>
+      <w:r>
+        <w:t>And</w:t>
+      </w:r>
+      <w:proofErr w:type="gramEnd"/>
+      <w:r>
+        <w:t xml:space="preserve"> print out </w:t>
+      </w:r>
+      <w:proofErr w:type="spellStart"/>
+      <w:r>
+        <w:t>ctr</w:t>
+      </w:r>
+      <w:proofErr w:type="spellEnd"/>
+    </w:p>
+    <w:p>
+      <w:pPr>
+        <w:spacing w:after="0"/>
+      </w:pPr>
+      <w:r>
+        <w:t xml:space="preserve">    </w:t>
+      </w:r>
+      <w:proofErr w:type="spellStart"/>
+      <w:proofErr w:type="gramStart"/>
+      <w:r>
+        <w:t>printf</w:t>
+      </w:r>
+      <w:proofErr w:type="spellEnd"/>
+      <w:r>
+        <w:t>(</w:t>
+      </w:r>
+      <w:proofErr w:type="gramEnd"/>
+      <w:r>
+        <w:t xml:space="preserve">"Value of </w:t>
+      </w:r>
+      <w:proofErr w:type="spellStart"/>
+      <w:r>
+        <w:t>ctr</w:t>
+      </w:r>
+      <w:proofErr w:type="spellEnd"/>
+      <w:r>
+        <w:t xml:space="preserve">=%d\n", </w:t>
+      </w:r>
+      <w:proofErr w:type="spellStart"/>
+      <w:r>
+        <w:t>ctr</w:t>
+      </w:r>
+      <w:proofErr w:type="spellEnd"/>
+      <w:r>
+        <w:t>);</w:t>
+      </w:r>
+    </w:p>
+    <w:p>
+      <w:pPr>
+        <w:spacing w:after="0"/>
+      </w:pPr>
+      <w:r>
+        <w:t xml:space="preserve">    </w:t>
+      </w:r>
+      <w:proofErr w:type="gramStart"/>
+      <w:r>
+        <w:t>return</w:t>
+      </w:r>
+      <w:proofErr w:type="gramEnd"/>
+      <w:r>
+        <w:t xml:space="preserve"> 0;</w:t>
+      </w:r>
+    </w:p>
+    <w:p>
+      <w:pPr>
+        <w:spacing w:after="0"/>
+      </w:pPr>
+      <w:r>
+        <w:t>}</w:t>
+      </w:r>
     </w:p>
     <w:p>
       <w:pPr>
@@ -651,7 +2465,15 @@
         <w:spacing w:after="0"/>
       </w:pPr>
       <w:r>
-        <w:t xml:space="preserve">declare a variable pthread_t thread[10] </w:t>
+        <w:t xml:space="preserve">declare a variable </w:t>
+      </w:r>
+      <w:proofErr w:type="spellStart"/>
+      <w:r>
+        <w:t>pthread_t</w:t>
+      </w:r>
+      <w:proofErr w:type="spellEnd"/>
+      <w:r>
+        <w:t xml:space="preserve"> thread[10] </w:t>
       </w:r>
     </w:p>
     <w:p>
@@ -667,13 +2489,42 @@
         <w:t xml:space="preserve">change </w:t>
       </w:r>
       <w:r>
-        <w:t>child((void *) i);</w:t>
+        <w:t xml:space="preserve">child((void *) </w:t>
+      </w:r>
+      <w:proofErr w:type="spellStart"/>
+      <w:r>
+        <w:t>i</w:t>
+      </w:r>
+      <w:proofErr w:type="spellEnd"/>
+      <w:r>
+        <w:t>);</w:t>
       </w:r>
       <w:r>
         <w:t xml:space="preserve"> to </w:t>
       </w:r>
-      <w:r>
-        <w:t>pthread_create(&amp;thread[i], NULL, child, (void *) i);</w:t>
+      <w:proofErr w:type="spellStart"/>
+      <w:r>
+        <w:t>pthread_create</w:t>
+      </w:r>
+      <w:proofErr w:type="spellEnd"/>
+      <w:r>
+        <w:t>(&amp;thread[</w:t>
+      </w:r>
+      <w:proofErr w:type="spellStart"/>
+      <w:r>
+        <w:t>i</w:t>
+      </w:r>
+      <w:proofErr w:type="spellEnd"/>
+      <w:r>
+        <w:t xml:space="preserve">], NULL, child, (void *) </w:t>
+      </w:r>
+      <w:proofErr w:type="spellStart"/>
+      <w:r>
+        <w:t>i</w:t>
+      </w:r>
+      <w:proofErr w:type="spellEnd"/>
+      <w:r>
+        <w:t>);</w:t>
       </w:r>
     </w:p>
     <w:p>
@@ -703,7 +2554,15 @@
         <w:t xml:space="preserve">The value printed is </w:t>
       </w:r>
       <w:r>
-        <w:t>incorrect. This is because the printf statement in main sometimes executes before all the threads finish executing. Also the variable glob can be subjected to race condition as the threads might attempt to modify it concurrently.</w:t>
+        <w:t xml:space="preserve">incorrect. This is because the </w:t>
+      </w:r>
+      <w:proofErr w:type="spellStart"/>
+      <w:r>
+        <w:t>printf</w:t>
+      </w:r>
+      <w:proofErr w:type="spellEnd"/>
+      <w:r>
+        <w:t xml:space="preserve"> statement in main sometimes executes before all the threads finish executing. Also the variable glob can be subjected to race condition as the threads might attempt to modify it concurrently.</w:t>
       </w:r>
     </w:p>
     <w:p>
@@ -733,7 +2592,31 @@
         <w:t>The threads now update glob correctly. Thi</w:t>
       </w:r>
       <w:r>
-        <w:t>s is because before the threads goes into modifying the glob variable, they are blocked until they successfully obtains the mutex lock, at which point they will prevent other threads from successfully obtaining the same mutex lock until they finish modifying the glob variable and frees the mutex lock, hence preventing race conditions.</w:t>
+        <w:t xml:space="preserve">s is because before the threads goes into modifying the glob variable, they are blocked until they successfully obtains the </w:t>
+      </w:r>
+      <w:proofErr w:type="spellStart"/>
+      <w:r>
+        <w:t>mutex</w:t>
+      </w:r>
+      <w:proofErr w:type="spellEnd"/>
+      <w:r>
+        <w:t xml:space="preserve"> lock, at which point they will prevent other threads from successfully obtaining the same </w:t>
+      </w:r>
+      <w:proofErr w:type="spellStart"/>
+      <w:r>
+        <w:t>mutex</w:t>
+      </w:r>
+      <w:proofErr w:type="spellEnd"/>
+      <w:r>
+        <w:t xml:space="preserve"> lock until they finish modifying the glob variable and frees the </w:t>
+      </w:r>
+      <w:proofErr w:type="spellStart"/>
+      <w:r>
+        <w:t>mutex</w:t>
+      </w:r>
+      <w:proofErr w:type="spellEnd"/>
+      <w:r>
+        <w:t xml:space="preserve"> lock, hence preventing race conditions.</w:t>
       </w:r>
     </w:p>
     <w:p>
@@ -752,7 +2635,15 @@
         <w:t xml:space="preserve">of glob </w:t>
       </w:r>
       <w:r>
-        <w:t xml:space="preserve">printed by main is still incorrect as printf in main </w:t>
+        <w:t xml:space="preserve">printed by main is still incorrect as </w:t>
+      </w:r>
+      <w:proofErr w:type="spellStart"/>
+      <w:r>
+        <w:t>printf</w:t>
+      </w:r>
+      <w:proofErr w:type="spellEnd"/>
+      <w:r>
+        <w:t xml:space="preserve"> in main </w:t>
       </w:r>
       <w:r>
         <w:t>might still execute before all the threads finish executing.</w:t>
@@ -790,23 +2681,82 @@
         <w:spacing w:after="0"/>
       </w:pPr>
       <w:r>
-        <w:t xml:space="preserve">    for(i=0; i&lt;10; i++)</w:t>
-      </w:r>
-    </w:p>
-    <w:p>
-      <w:pPr>
-        <w:spacing w:after="0"/>
-      </w:pPr>
-      <w:r>
-        <w:t xml:space="preserve">        pthread_join(thread[i], NULL);</w:t>
-      </w:r>
-    </w:p>
-    <w:p>
-      <w:pPr>
-        <w:spacing w:after="0"/>
-      </w:pPr>
-      <w:r>
-        <w:t>before the printing of glob in main to wait for all the threads to finish executing.</w:t>
+        <w:lastRenderedPageBreak/>
+        <w:t xml:space="preserve">    </w:t>
+      </w:r>
+      <w:proofErr w:type="gramStart"/>
+      <w:r>
+        <w:t>for(</w:t>
+      </w:r>
+      <w:proofErr w:type="spellStart"/>
+      <w:proofErr w:type="gramEnd"/>
+      <w:r>
+        <w:t>i</w:t>
+      </w:r>
+      <w:proofErr w:type="spellEnd"/>
+      <w:r>
+        <w:t xml:space="preserve">=0; </w:t>
+      </w:r>
+      <w:proofErr w:type="spellStart"/>
+      <w:r>
+        <w:t>i</w:t>
+      </w:r>
+      <w:proofErr w:type="spellEnd"/>
+      <w:r>
+        <w:t xml:space="preserve">&lt;10; </w:t>
+      </w:r>
+      <w:proofErr w:type="spellStart"/>
+      <w:r>
+        <w:t>i</w:t>
+      </w:r>
+      <w:proofErr w:type="spellEnd"/>
+      <w:r>
+        <w:t>++)</w:t>
+      </w:r>
+    </w:p>
+    <w:p>
+      <w:pPr>
+        <w:spacing w:after="0"/>
+      </w:pPr>
+      <w:r>
+        <w:t xml:space="preserve">        </w:t>
+      </w:r>
+      <w:proofErr w:type="spellStart"/>
+      <w:r>
+        <w:t>pthread_</w:t>
+      </w:r>
+      <w:proofErr w:type="gramStart"/>
+      <w:r>
+        <w:t>join</w:t>
+      </w:r>
+      <w:proofErr w:type="spellEnd"/>
+      <w:r>
+        <w:t>(</w:t>
+      </w:r>
+      <w:proofErr w:type="gramEnd"/>
+      <w:r>
+        <w:t>thread[</w:t>
+      </w:r>
+      <w:proofErr w:type="spellStart"/>
+      <w:r>
+        <w:t>i</w:t>
+      </w:r>
+      <w:proofErr w:type="spellEnd"/>
+      <w:r>
+        <w:t>], NULL);</w:t>
+      </w:r>
+    </w:p>
+    <w:p>
+      <w:pPr>
+        <w:spacing w:after="0"/>
+      </w:pPr>
+      <w:proofErr w:type="gramStart"/>
+      <w:r>
+        <w:t>before</w:t>
+      </w:r>
+      <w:proofErr w:type="gramEnd"/>
+      <w:r>
+        <w:t xml:space="preserve"> the printing of glob in main to wait for all the threads to finish executing.</w:t>
       </w:r>
     </w:p>
     <w:p>
@@ -824,17 +2774,648 @@
       <w:r>
         <w:t xml:space="preserve"> </w:t>
       </w:r>
-      <w:r>
-        <w:t>//add after code finalised</w:t>
+    </w:p>
+    <w:p>
+      <w:pPr>
+        <w:spacing w:after="0"/>
+        <w:jc w:val="both"/>
+      </w:pPr>
+      <w:r>
+        <w:t>#include &lt;</w:t>
+      </w:r>
+      <w:proofErr w:type="spellStart"/>
+      <w:r>
+        <w:t>stdio.h</w:t>
+      </w:r>
+      <w:proofErr w:type="spellEnd"/>
+      <w:r>
+        <w:t>&gt;</w:t>
+      </w:r>
+    </w:p>
+    <w:p>
+      <w:pPr>
+        <w:spacing w:after="0"/>
+        <w:jc w:val="both"/>
+      </w:pPr>
+      <w:r>
+        <w:t>#include &lt;</w:t>
+      </w:r>
+      <w:proofErr w:type="spellStart"/>
+      <w:r>
+        <w:t>pthread.h</w:t>
+      </w:r>
+      <w:proofErr w:type="spellEnd"/>
+      <w:r>
+        <w:t>&gt;</w:t>
+      </w:r>
+    </w:p>
+    <w:p>
+      <w:pPr>
+        <w:spacing w:after="0"/>
+        <w:jc w:val="both"/>
+      </w:pPr>
+    </w:p>
+    <w:p>
+      <w:pPr>
+        <w:spacing w:after="0"/>
+        <w:jc w:val="both"/>
+      </w:pPr>
+      <w:proofErr w:type="spellStart"/>
+      <w:proofErr w:type="gramStart"/>
+      <w:r>
+        <w:t>pthread_mutex_t</w:t>
+      </w:r>
+      <w:proofErr w:type="spellEnd"/>
+      <w:proofErr w:type="gramEnd"/>
+      <w:r>
+        <w:t xml:space="preserve"> </w:t>
+      </w:r>
+      <w:proofErr w:type="spellStart"/>
+      <w:r>
+        <w:t>mutex</w:t>
+      </w:r>
+      <w:proofErr w:type="spellEnd"/>
+      <w:r>
+        <w:t>=PTHREAD_MUTEX_INITIALIZER;</w:t>
+      </w:r>
+    </w:p>
+    <w:p>
+      <w:pPr>
+        <w:spacing w:after="0"/>
+        <w:jc w:val="both"/>
+      </w:pPr>
+    </w:p>
+    <w:p>
+      <w:pPr>
+        <w:spacing w:after="0"/>
+        <w:jc w:val="both"/>
+      </w:pPr>
+      <w:proofErr w:type="spellStart"/>
+      <w:proofErr w:type="gramStart"/>
+      <w:r>
+        <w:t>int</w:t>
+      </w:r>
+      <w:proofErr w:type="spellEnd"/>
+      <w:proofErr w:type="gramEnd"/>
+      <w:r>
+        <w:t xml:space="preserve"> glob;</w:t>
+      </w:r>
+    </w:p>
+    <w:p>
+      <w:pPr>
+        <w:spacing w:after="0"/>
+        <w:jc w:val="both"/>
+      </w:pPr>
+    </w:p>
+    <w:p>
+      <w:pPr>
+        <w:spacing w:after="0"/>
+        <w:jc w:val="both"/>
+      </w:pPr>
+      <w:proofErr w:type="gramStart"/>
+      <w:r>
+        <w:t>void</w:t>
+      </w:r>
+      <w:proofErr w:type="gramEnd"/>
+      <w:r>
+        <w:t xml:space="preserve"> *child(void *t)</w:t>
+      </w:r>
+    </w:p>
+    <w:p>
+      <w:pPr>
+        <w:spacing w:after="0"/>
+        <w:jc w:val="both"/>
+      </w:pPr>
+      <w:r>
+        <w:t>{</w:t>
+      </w:r>
+    </w:p>
+    <w:p>
+      <w:pPr>
+        <w:spacing w:after="0"/>
+        <w:jc w:val="both"/>
+      </w:pPr>
+      <w:r>
+        <w:t xml:space="preserve">    // Increment glob by 1, wait for 1 second, then increment by 1 again.</w:t>
+      </w:r>
+    </w:p>
+    <w:p>
+      <w:pPr>
+        <w:spacing w:after="0"/>
+        <w:jc w:val="both"/>
+      </w:pPr>
+      <w:r>
+        <w:t xml:space="preserve">    </w:t>
+      </w:r>
+      <w:proofErr w:type="spellStart"/>
+      <w:proofErr w:type="gramStart"/>
+      <w:r>
+        <w:t>printf</w:t>
+      </w:r>
+      <w:proofErr w:type="spellEnd"/>
+      <w:r>
+        <w:t>(</w:t>
+      </w:r>
+      <w:proofErr w:type="gramEnd"/>
+      <w:r>
+        <w:t>"Child %d entering. Glob is currently %d\n", t, glob);</w:t>
+      </w:r>
+    </w:p>
+    <w:p>
+      <w:pPr>
+        <w:spacing w:after="0"/>
+        <w:jc w:val="both"/>
+      </w:pPr>
+      <w:r>
+        <w:t xml:space="preserve">    </w:t>
+      </w:r>
+      <w:proofErr w:type="spellStart"/>
+      <w:r>
+        <w:t>pthread_mutex_</w:t>
+      </w:r>
+      <w:proofErr w:type="gramStart"/>
+      <w:r>
+        <w:t>lock</w:t>
+      </w:r>
+      <w:proofErr w:type="spellEnd"/>
+      <w:r>
+        <w:t>(</w:t>
+      </w:r>
+      <w:proofErr w:type="gramEnd"/>
+      <w:r>
+        <w:t>&amp;</w:t>
+      </w:r>
+      <w:proofErr w:type="spellStart"/>
+      <w:r>
+        <w:t>mutex</w:t>
+      </w:r>
+      <w:proofErr w:type="spellEnd"/>
+      <w:r>
+        <w:t>);</w:t>
+      </w:r>
+    </w:p>
+    <w:p>
+      <w:pPr>
+        <w:spacing w:after="0"/>
+        <w:jc w:val="both"/>
+      </w:pPr>
+      <w:r>
+        <w:t xml:space="preserve">    </w:t>
+      </w:r>
+      <w:proofErr w:type="gramStart"/>
+      <w:r>
+        <w:t>glob</w:t>
+      </w:r>
+      <w:proofErr w:type="gramEnd"/>
+      <w:r>
+        <w:t>++;</w:t>
+      </w:r>
+    </w:p>
+    <w:p>
+      <w:pPr>
+        <w:spacing w:after="0"/>
+        <w:jc w:val="both"/>
+      </w:pPr>
+      <w:r>
+        <w:t xml:space="preserve">    </w:t>
+      </w:r>
+      <w:proofErr w:type="gramStart"/>
+      <w:r>
+        <w:t>sleep(</w:t>
+      </w:r>
+      <w:proofErr w:type="gramEnd"/>
+      <w:r>
+        <w:t>1);</w:t>
+      </w:r>
+    </w:p>
+    <w:p>
+      <w:pPr>
+        <w:spacing w:after="0"/>
+        <w:jc w:val="both"/>
+      </w:pPr>
+      <w:r>
+        <w:t xml:space="preserve">    </w:t>
+      </w:r>
+      <w:proofErr w:type="gramStart"/>
+      <w:r>
+        <w:t>glob</w:t>
+      </w:r>
+      <w:proofErr w:type="gramEnd"/>
+      <w:r>
+        <w:t>++;</w:t>
+      </w:r>
+    </w:p>
+    <w:p>
+      <w:pPr>
+        <w:spacing w:after="0"/>
+        <w:jc w:val="both"/>
+      </w:pPr>
+      <w:r>
+        <w:t xml:space="preserve">    </w:t>
+      </w:r>
+      <w:proofErr w:type="spellStart"/>
+      <w:r>
+        <w:t>pthread_mutex_</w:t>
+      </w:r>
+      <w:proofErr w:type="gramStart"/>
+      <w:r>
+        <w:t>unlock</w:t>
+      </w:r>
+      <w:proofErr w:type="spellEnd"/>
+      <w:r>
+        <w:t>(</w:t>
+      </w:r>
+      <w:proofErr w:type="gramEnd"/>
+      <w:r>
+        <w:t>&amp;</w:t>
+      </w:r>
+      <w:proofErr w:type="spellStart"/>
+      <w:r>
+        <w:t>mutex</w:t>
+      </w:r>
+      <w:proofErr w:type="spellEnd"/>
+      <w:r>
+        <w:t>);</w:t>
+      </w:r>
+    </w:p>
+    <w:p>
+      <w:pPr>
+        <w:spacing w:after="0"/>
+        <w:jc w:val="both"/>
+      </w:pPr>
+      <w:r>
+        <w:t xml:space="preserve">    </w:t>
+      </w:r>
+      <w:proofErr w:type="spellStart"/>
+      <w:proofErr w:type="gramStart"/>
+      <w:r>
+        <w:t>printf</w:t>
+      </w:r>
+      <w:proofErr w:type="spellEnd"/>
+      <w:r>
+        <w:t>(</w:t>
+      </w:r>
+      <w:proofErr w:type="gramEnd"/>
+      <w:r>
+        <w:t>"Child %d exiting. Glob is currently %d\n", t, glob);</w:t>
+      </w:r>
+    </w:p>
+    <w:p>
+      <w:pPr>
+        <w:spacing w:after="0"/>
+        <w:jc w:val="both"/>
+      </w:pPr>
+      <w:r>
+        <w:t>}</w:t>
+      </w:r>
+    </w:p>
+    <w:p>
+      <w:pPr>
+        <w:spacing w:after="0"/>
+        <w:jc w:val="both"/>
+      </w:pPr>
+    </w:p>
+    <w:p>
+      <w:pPr>
+        <w:spacing w:after="0"/>
+        <w:jc w:val="both"/>
+      </w:pPr>
+      <w:proofErr w:type="spellStart"/>
+      <w:proofErr w:type="gramStart"/>
+      <w:r>
+        <w:t>int</w:t>
+      </w:r>
+      <w:proofErr w:type="spellEnd"/>
+      <w:proofErr w:type="gramEnd"/>
+      <w:r>
+        <w:t xml:space="preserve"> main()</w:t>
+      </w:r>
+    </w:p>
+    <w:p>
+      <w:pPr>
+        <w:spacing w:after="0"/>
+        <w:jc w:val="both"/>
+      </w:pPr>
+      <w:r>
+        <w:t>{</w:t>
+      </w:r>
+    </w:p>
+    <w:p>
+      <w:pPr>
+        <w:spacing w:after="0"/>
+        <w:jc w:val="both"/>
+      </w:pPr>
+      <w:r>
+        <w:t xml:space="preserve">    </w:t>
+      </w:r>
+      <w:proofErr w:type="spellStart"/>
+      <w:proofErr w:type="gramStart"/>
+      <w:r>
+        <w:t>int</w:t>
+      </w:r>
+      <w:proofErr w:type="spellEnd"/>
+      <w:proofErr w:type="gramEnd"/>
+      <w:r>
+        <w:t xml:space="preserve"> </w:t>
+      </w:r>
+      <w:proofErr w:type="spellStart"/>
+      <w:r>
+        <w:t>i</w:t>
+      </w:r>
+      <w:proofErr w:type="spellEnd"/>
+      <w:r>
+        <w:t>;</w:t>
+      </w:r>
+    </w:p>
+    <w:p>
+      <w:pPr>
+        <w:spacing w:after="0"/>
+        <w:jc w:val="both"/>
+      </w:pPr>
+      <w:r>
+        <w:t xml:space="preserve">    </w:t>
+      </w:r>
+      <w:proofErr w:type="gramStart"/>
+      <w:r>
+        <w:t>glob=</w:t>
+      </w:r>
+      <w:proofErr w:type="gramEnd"/>
+      <w:r>
+        <w:t>0;</w:t>
+      </w:r>
+    </w:p>
+    <w:p>
+      <w:pPr>
+        <w:spacing w:after="0"/>
+        <w:jc w:val="both"/>
+      </w:pPr>
+    </w:p>
+    <w:p>
+      <w:pPr>
+        <w:spacing w:after="0"/>
+        <w:jc w:val="both"/>
+      </w:pPr>
+      <w:r>
+        <w:t xml:space="preserve">    </w:t>
+      </w:r>
+      <w:proofErr w:type="spellStart"/>
+      <w:proofErr w:type="gramStart"/>
+      <w:r>
+        <w:t>pthread_t</w:t>
+      </w:r>
+      <w:proofErr w:type="spellEnd"/>
+      <w:proofErr w:type="gramEnd"/>
+      <w:r>
+        <w:t xml:space="preserve"> thread[10];</w:t>
+      </w:r>
+    </w:p>
+    <w:p>
+      <w:pPr>
+        <w:spacing w:after="0"/>
+        <w:jc w:val="both"/>
+      </w:pPr>
+      <w:r>
+        <w:t xml:space="preserve">    </w:t>
+      </w:r>
+      <w:proofErr w:type="gramStart"/>
+      <w:r>
+        <w:t>for(</w:t>
+      </w:r>
+      <w:proofErr w:type="spellStart"/>
+      <w:proofErr w:type="gramEnd"/>
+      <w:r>
+        <w:t>i</w:t>
+      </w:r>
+      <w:proofErr w:type="spellEnd"/>
+      <w:r>
+        <w:t xml:space="preserve">=0; </w:t>
+      </w:r>
+      <w:proofErr w:type="spellStart"/>
+      <w:r>
+        <w:t>i</w:t>
+      </w:r>
+      <w:proofErr w:type="spellEnd"/>
+      <w:r>
+        <w:t xml:space="preserve">&lt;10; </w:t>
+      </w:r>
+      <w:proofErr w:type="spellStart"/>
+      <w:r>
+        <w:t>i</w:t>
+      </w:r>
+      <w:proofErr w:type="spellEnd"/>
+      <w:r>
+        <w:t>++)</w:t>
+      </w:r>
+    </w:p>
+    <w:p>
+      <w:pPr>
+        <w:spacing w:after="0"/>
+        <w:jc w:val="both"/>
+      </w:pPr>
+      <w:r>
+        <w:t xml:space="preserve">        </w:t>
+      </w:r>
+      <w:proofErr w:type="spellStart"/>
+      <w:r>
+        <w:t>pthread_</w:t>
+      </w:r>
+      <w:proofErr w:type="gramStart"/>
+      <w:r>
+        <w:t>create</w:t>
+      </w:r>
+      <w:proofErr w:type="spellEnd"/>
+      <w:r>
+        <w:t>(</w:t>
+      </w:r>
+      <w:proofErr w:type="gramEnd"/>
+      <w:r>
+        <w:t>&amp;thread[</w:t>
+      </w:r>
+      <w:proofErr w:type="spellStart"/>
+      <w:r>
+        <w:t>i</w:t>
+      </w:r>
+      <w:proofErr w:type="spellEnd"/>
+      <w:r>
+        <w:t xml:space="preserve">], NULL, child, (void *) </w:t>
+      </w:r>
+      <w:proofErr w:type="spellStart"/>
+      <w:r>
+        <w:t>i</w:t>
+      </w:r>
+      <w:proofErr w:type="spellEnd"/>
+      <w:r>
+        <w:t>);</w:t>
+      </w:r>
+    </w:p>
+    <w:p>
+      <w:pPr>
+        <w:spacing w:after="0"/>
+        <w:jc w:val="both"/>
+      </w:pPr>
+    </w:p>
+    <w:p>
+      <w:pPr>
+        <w:spacing w:after="0"/>
+        <w:jc w:val="both"/>
+      </w:pPr>
+      <w:r>
+        <w:t xml:space="preserve">    //wait for all threads to finish executing</w:t>
+      </w:r>
+    </w:p>
+    <w:p>
+      <w:pPr>
+        <w:spacing w:after="0"/>
+        <w:jc w:val="both"/>
+      </w:pPr>
+      <w:r>
+        <w:t xml:space="preserve">    </w:t>
+      </w:r>
+      <w:proofErr w:type="gramStart"/>
+      <w:r>
+        <w:t>for(</w:t>
+      </w:r>
+      <w:proofErr w:type="spellStart"/>
+      <w:proofErr w:type="gramEnd"/>
+      <w:r>
+        <w:t>i</w:t>
+      </w:r>
+      <w:proofErr w:type="spellEnd"/>
+      <w:r>
+        <w:t xml:space="preserve">=0; </w:t>
+      </w:r>
+      <w:proofErr w:type="spellStart"/>
+      <w:r>
+        <w:t>i</w:t>
+      </w:r>
+      <w:proofErr w:type="spellEnd"/>
+      <w:r>
+        <w:t xml:space="preserve">&lt;10; </w:t>
+      </w:r>
+      <w:proofErr w:type="spellStart"/>
+      <w:r>
+        <w:t>i</w:t>
+      </w:r>
+      <w:proofErr w:type="spellEnd"/>
+      <w:r>
+        <w:t>++)</w:t>
+      </w:r>
+    </w:p>
+    <w:p>
+      <w:pPr>
+        <w:spacing w:after="0"/>
+        <w:jc w:val="both"/>
+      </w:pPr>
+      <w:r>
+        <w:t xml:space="preserve">        </w:t>
+      </w:r>
+      <w:proofErr w:type="spellStart"/>
+      <w:r>
+        <w:t>pthread_</w:t>
+      </w:r>
+      <w:proofErr w:type="gramStart"/>
+      <w:r>
+        <w:t>join</w:t>
+      </w:r>
+      <w:proofErr w:type="spellEnd"/>
+      <w:r>
+        <w:t>(</w:t>
+      </w:r>
+      <w:proofErr w:type="gramEnd"/>
+      <w:r>
+        <w:t>thread[</w:t>
+      </w:r>
+      <w:proofErr w:type="spellStart"/>
+      <w:r>
+        <w:t>i</w:t>
+      </w:r>
+      <w:proofErr w:type="spellEnd"/>
+      <w:r>
+        <w:t>], NULL);</w:t>
+      </w:r>
+    </w:p>
+    <w:p>
+      <w:pPr>
+        <w:spacing w:after="0"/>
+        <w:jc w:val="both"/>
+      </w:pPr>
+      <w:r>
+        <w:t xml:space="preserve">    </w:t>
+      </w:r>
+      <w:proofErr w:type="spellStart"/>
+      <w:proofErr w:type="gramStart"/>
+      <w:r>
+        <w:t>printf</w:t>
+      </w:r>
+      <w:proofErr w:type="spellEnd"/>
+      <w:r>
+        <w:t>(</w:t>
+      </w:r>
+      <w:proofErr w:type="gramEnd"/>
+      <w:r>
+        <w:t>"Final value of glob is %d\n", glob);</w:t>
+      </w:r>
+    </w:p>
+    <w:p>
+      <w:pPr>
+        <w:spacing w:after="0"/>
+        <w:jc w:val="both"/>
+      </w:pPr>
+      <w:r>
+        <w:t xml:space="preserve">    </w:t>
+      </w:r>
+      <w:proofErr w:type="spellStart"/>
+      <w:r>
+        <w:t>pthread_mutex_</w:t>
+      </w:r>
+      <w:proofErr w:type="gramStart"/>
+      <w:r>
+        <w:t>destroy</w:t>
+      </w:r>
+      <w:proofErr w:type="spellEnd"/>
+      <w:r>
+        <w:t>(</w:t>
+      </w:r>
+      <w:proofErr w:type="gramEnd"/>
+      <w:r>
+        <w:t>&amp;</w:t>
+      </w:r>
+      <w:proofErr w:type="spellStart"/>
+      <w:r>
+        <w:t>mutex</w:t>
+      </w:r>
+      <w:proofErr w:type="spellEnd"/>
+      <w:r>
+        <w:t>);</w:t>
+      </w:r>
+    </w:p>
+    <w:p>
+      <w:pPr>
+        <w:spacing w:after="0"/>
+        <w:jc w:val="both"/>
+      </w:pPr>
+      <w:r>
+        <w:t xml:space="preserve">    </w:t>
+      </w:r>
+      <w:proofErr w:type="gramStart"/>
+      <w:r>
+        <w:t>return</w:t>
+      </w:r>
+      <w:proofErr w:type="gramEnd"/>
+      <w:r>
+        <w:t xml:space="preserve"> 0;</w:t>
+      </w:r>
+    </w:p>
+    <w:p>
+      <w:pPr>
+        <w:spacing w:after="0"/>
+        <w:jc w:val="both"/>
+      </w:pPr>
+      <w:r>
+        <w:t>}</w:t>
       </w:r>
       <w:bookmarkStart w:id="0" w:name="_GoBack"/>
       <w:bookmarkEnd w:id="0"/>
-    </w:p>
-    <w:p>
-      <w:pPr>
-        <w:spacing w:after="0"/>
-        <w:jc w:val="both"/>
-      </w:pPr>
     </w:p>
     <w:p>
       <w:pPr>
@@ -915,7 +3496,7 @@
           <w:rPr>
             <w:noProof/>
           </w:rPr>
-          <w:t>2</w:t>
+          <w:t>5</w:t>
         </w:r>
         <w:r>
           <w:rPr>

</xml_diff>